<commit_message>
Week 03 additions done... more or less
</commit_message>
<xml_diff>
--- a/wwr/Splash WRR Planning Doc.docx
+++ b/wwr/Splash WRR Planning Doc.docx
@@ -89,7 +89,10 @@
         <w:t xml:space="preserve">primary-color – </w:t>
       </w:r>
       <w:r>
-        <w:t>#5AC4C4</w:t>
+        <w:t>#</w:t>
+      </w:r>
+      <w:r>
+        <w:t>1C5D99</w:t>
       </w:r>
     </w:p>
     <w:p>
@@ -119,7 +122,7 @@
         <w:t xml:space="preserve">accent1-color – </w:t>
       </w:r>
       <w:r>
-        <w:t>#E6E6E6</w:t>
+        <w:t>#5AC4C4</w:t>
       </w:r>
     </w:p>
     <w:p>
@@ -134,7 +137,7 @@
         <w:t xml:space="preserve">accent2-color – </w:t>
       </w:r>
       <w:r>
-        <w:t>#1C5D99</w:t>
+        <w:t>#E6E6E6</w:t>
       </w:r>
     </w:p>
     <w:p/>
@@ -1255,6 +1258,18 @@
       <w:shd w:val="clear" w:color="auto" w:fill="E1DFDD"/>
     </w:rPr>
   </w:style>
+  <w:style w:type="character" w:styleId="FollowedHyperlink">
+    <w:name w:val="FollowedHyperlink"/>
+    <w:basedOn w:val="DefaultParagraphFont"/>
+    <w:uiPriority w:val="99"/>
+    <w:semiHidden/>
+    <w:unhideWhenUsed/>
+    <w:rsid w:val="004F7CE4"/>
+    <w:rPr>
+      <w:color w:val="96607D" w:themeColor="followedHyperlink"/>
+      <w:u w:val="single"/>
+    </w:rPr>
+  </w:style>
 </w:styles>
 </file>
 

</xml_diff>